<commit_message>
hoja de vida update
</commit_message>
<xml_diff>
--- a/HOJA DE VIDA ITJ2024 - Byron Giovanny Cholca.docx
+++ b/HOJA DE VIDA ITJ2024 - Byron Giovanny Cholca.docx
@@ -996,6 +996,41 @@
                 <w:lang w:eastAsia="es-EC"/>
               </w:rPr>
             </w:pPr>
+            <w:r>
+              <w:rPr>
+                <w:rFonts w:ascii="Vrinda" w:eastAsia="Times New Roman" w:hAnsi="Vrinda" w:cs="Vrinda"/>
+                <w:b/>
+                <w:color w:val="000000"/>
+                <w:sz w:val="20"/>
+                <w:szCs w:val="20"/>
+                <w:lang w:eastAsia="es-EC"/>
+              </w:rPr>
+              <w:t xml:space="preserve">Av. Manu </w:t>
+            </w:r>
+            <w:proofErr w:type="spellStart"/>
+            <w:r>
+              <w:rPr>
+                <w:rFonts w:ascii="Vrinda" w:eastAsia="Times New Roman" w:hAnsi="Vrinda" w:cs="Vrinda"/>
+                <w:b/>
+                <w:color w:val="000000"/>
+                <w:sz w:val="20"/>
+                <w:szCs w:val="20"/>
+                <w:lang w:eastAsia="es-EC"/>
+              </w:rPr>
+              <w:t>Ñan</w:t>
+            </w:r>
+            <w:proofErr w:type="spellEnd"/>
+            <w:r>
+              <w:rPr>
+                <w:rFonts w:ascii="Vrinda" w:eastAsia="Times New Roman" w:hAnsi="Vrinda" w:cs="Vrinda"/>
+                <w:b/>
+                <w:color w:val="000000"/>
+                <w:sz w:val="20"/>
+                <w:szCs w:val="20"/>
+                <w:lang w:eastAsia="es-EC"/>
+              </w:rPr>
+              <w:t xml:space="preserve"> Conjunto Pionero III</w:t>
+            </w:r>
           </w:p>
         </w:tc>
         <w:tc>
@@ -1022,6 +1057,17 @@
                 <w:lang w:eastAsia="es-EC"/>
               </w:rPr>
             </w:pPr>
+            <w:r>
+              <w:rPr>
+                <w:rFonts w:ascii="Vrinda" w:eastAsia="Times New Roman" w:hAnsi="Vrinda" w:cs="Vrinda"/>
+                <w:b/>
+                <w:color w:val="000000"/>
+                <w:sz w:val="20"/>
+                <w:szCs w:val="20"/>
+                <w:lang w:eastAsia="es-EC"/>
+              </w:rPr>
+              <w:t>Diagonal Plataforma Sur</w:t>
+            </w:r>
           </w:p>
         </w:tc>
         <w:tc>
@@ -1048,6 +1094,17 @@
                 <w:lang w:eastAsia="es-EC"/>
               </w:rPr>
             </w:pPr>
+            <w:r>
+              <w:rPr>
+                <w:rFonts w:ascii="Vrinda" w:eastAsia="Times New Roman" w:hAnsi="Vrinda" w:cs="Vrinda"/>
+                <w:b/>
+                <w:color w:val="000000"/>
+                <w:sz w:val="20"/>
+                <w:szCs w:val="20"/>
+                <w:lang w:eastAsia="es-EC"/>
+              </w:rPr>
+              <w:t>Bloque 2</w:t>
+            </w:r>
           </w:p>
         </w:tc>
       </w:tr>
@@ -1783,6 +1840,17 @@
                 <w:lang w:eastAsia="es-EC"/>
               </w:rPr>
             </w:pPr>
+            <w:r>
+              <w:rPr>
+                <w:rFonts w:ascii="Vrinda" w:eastAsia="Times New Roman" w:hAnsi="Vrinda" w:cs="Vrinda"/>
+                <w:b/>
+                <w:color w:val="000000"/>
+                <w:sz w:val="20"/>
+                <w:szCs w:val="20"/>
+                <w:lang w:eastAsia="es-EC"/>
+              </w:rPr>
+              <w:t>0996 779 777</w:t>
+            </w:r>
           </w:p>
         </w:tc>
       </w:tr>
@@ -3940,11 +4008,6 @@
       </w:tr>
     </w:tbl>
     <w:p/>
-    <w:p>
-      <w:pPr>
-        <w:pStyle w:val="Prrafodelista"/>
-      </w:pPr>
-    </w:p>
     <w:p>
       <w:pPr>
         <w:pStyle w:val="Prrafodelista"/>
@@ -4753,7 +4816,27 @@
                 <w:szCs w:val="20"/>
                 <w:lang w:eastAsia="es-EC"/>
               </w:rPr>
-              <w:t>JUNIO 2023</w:t>
+              <w:t>JUNIO</w:t>
+            </w:r>
+            <w:r>
+              <w:rPr>
+                <w:rFonts w:asciiTheme="majorHAnsi" w:eastAsia="Times New Roman" w:hAnsiTheme="majorHAnsi" w:cstheme="majorHAnsi"/>
+                <w:color w:val="000000"/>
+                <w:sz w:val="20"/>
+                <w:szCs w:val="20"/>
+                <w:lang w:eastAsia="es-EC"/>
+              </w:rPr>
+              <w:t xml:space="preserve"> </w:t>
+            </w:r>
+            <w:r>
+              <w:rPr>
+                <w:rFonts w:asciiTheme="majorHAnsi" w:eastAsia="Times New Roman" w:hAnsiTheme="majorHAnsi" w:cstheme="majorHAnsi"/>
+                <w:color w:val="000000"/>
+                <w:sz w:val="20"/>
+                <w:szCs w:val="20"/>
+                <w:lang w:eastAsia="es-EC"/>
+              </w:rPr>
+              <w:t>2023</w:t>
             </w:r>
           </w:p>
         </w:tc>
@@ -5099,7 +5182,7 @@
                 <w:szCs w:val="20"/>
                 <w:lang w:eastAsia="es-EC"/>
               </w:rPr>
-              <w:t>Curso Profesional de Arquitectura de Software</w:t>
+              <w:t>DESIGN THINKING</w:t>
             </w:r>
           </w:p>
         </w:tc>
@@ -5134,7 +5217,7 @@
                 <w:szCs w:val="20"/>
                 <w:lang w:eastAsia="es-EC"/>
               </w:rPr>
-              <w:t>PLATZI</w:t>
+              <w:t>ACTITUD Y TALENTO ACTAL CIA. LTDA.</w:t>
             </w:r>
           </w:p>
         </w:tc>
@@ -5169,7 +5252,7 @@
                 <w:szCs w:val="20"/>
                 <w:lang w:eastAsia="es-EC"/>
               </w:rPr>
-              <w:t>14 HORAS</w:t>
+              <w:t>16 HORAS</w:t>
             </w:r>
           </w:p>
         </w:tc>
@@ -5239,7 +5322,29 @@
                 <w:szCs w:val="20"/>
                 <w:lang w:eastAsia="es-EC"/>
               </w:rPr>
-              <w:t>JUNIO 2023</w:t>
+              <w:t xml:space="preserve">JULIO </w:t>
+            </w:r>
+          </w:p>
+          <w:p>
+            <w:pPr>
+              <w:jc w:val="center"/>
+              <w:rPr>
+                <w:rFonts w:asciiTheme="majorHAnsi" w:eastAsia="Times New Roman" w:hAnsiTheme="majorHAnsi" w:cstheme="majorHAnsi"/>
+                <w:color w:val="000000"/>
+                <w:sz w:val="20"/>
+                <w:szCs w:val="20"/>
+                <w:lang w:eastAsia="es-EC"/>
+              </w:rPr>
+            </w:pPr>
+            <w:r>
+              <w:rPr>
+                <w:rFonts w:asciiTheme="majorHAnsi" w:eastAsia="Times New Roman" w:hAnsiTheme="majorHAnsi" w:cstheme="majorHAnsi"/>
+                <w:color w:val="000000"/>
+                <w:sz w:val="20"/>
+                <w:szCs w:val="20"/>
+                <w:lang w:eastAsia="es-EC"/>
+              </w:rPr>
+              <w:t>2022</w:t>
             </w:r>
           </w:p>
         </w:tc>
@@ -5274,7 +5379,7 @@
                 <w:szCs w:val="20"/>
                 <w:lang w:eastAsia="es-EC"/>
               </w:rPr>
-              <w:t>JUNIO 2023</w:t>
+              <w:t>JULIO 2022</w:t>
             </w:r>
           </w:p>
         </w:tc>
@@ -5359,7 +5464,7 @@
                 <w:szCs w:val="20"/>
                 <w:lang w:eastAsia="es-EC"/>
               </w:rPr>
-              <w:t>Fundamentos en DevOps y Arquitectura de Microservicios</w:t>
+              <w:t>Curso Profesional de Arquitectura de Software</w:t>
             </w:r>
           </w:p>
         </w:tc>
@@ -5394,7 +5499,7 @@
                 <w:szCs w:val="20"/>
                 <w:lang w:eastAsia="es-EC"/>
               </w:rPr>
-              <w:t>UDEMY</w:t>
+              <w:t>PLATZI</w:t>
             </w:r>
           </w:p>
         </w:tc>
@@ -5429,7 +5534,7 @@
                 <w:szCs w:val="20"/>
                 <w:lang w:eastAsia="es-EC"/>
               </w:rPr>
-              <w:t>5 HORAS</w:t>
+              <w:t>14 HORAS</w:t>
             </w:r>
           </w:p>
         </w:tc>
@@ -5571,6 +5676,18 @@
               </w:rPr>
               <w:t>ECUADOR</w:t>
             </w:r>
+          </w:p>
+          <w:p>
+            <w:pPr>
+              <w:jc w:val="center"/>
+              <w:rPr>
+                <w:rFonts w:asciiTheme="majorHAnsi" w:eastAsia="Times New Roman" w:hAnsiTheme="majorHAnsi" w:cstheme="majorHAnsi"/>
+                <w:color w:val="000000"/>
+                <w:sz w:val="20"/>
+                <w:szCs w:val="20"/>
+                <w:lang w:eastAsia="es-EC"/>
+              </w:rPr>
+            </w:pPr>
           </w:p>
         </w:tc>
       </w:tr>
@@ -5607,6 +5724,254 @@
                 <w:szCs w:val="20"/>
                 <w:lang w:eastAsia="es-EC"/>
               </w:rPr>
+              <w:t>Fundamentos en DevOps y Arquitectura de Microservicios</w:t>
+            </w:r>
+          </w:p>
+        </w:tc>
+        <w:tc>
+          <w:tcPr>
+            <w:tcW w:w="1559" w:type="dxa"/>
+            <w:tcBorders>
+              <w:top w:val="nil"/>
+              <w:left w:val="nil"/>
+              <w:bottom w:val="single" w:sz="4" w:space="0" w:color="auto"/>
+              <w:right w:val="single" w:sz="4" w:space="0" w:color="auto"/>
+            </w:tcBorders>
+            <w:noWrap/>
+            <w:vAlign w:val="center"/>
+          </w:tcPr>
+          <w:p>
+            <w:pPr>
+              <w:jc w:val="center"/>
+              <w:rPr>
+                <w:rFonts w:asciiTheme="majorHAnsi" w:eastAsia="Times New Roman" w:hAnsiTheme="majorHAnsi" w:cstheme="majorHAnsi"/>
+                <w:color w:val="000000"/>
+                <w:sz w:val="20"/>
+                <w:szCs w:val="20"/>
+                <w:lang w:eastAsia="es-EC"/>
+              </w:rPr>
+            </w:pPr>
+            <w:r>
+              <w:rPr>
+                <w:rFonts w:asciiTheme="majorHAnsi" w:eastAsia="Times New Roman" w:hAnsiTheme="majorHAnsi" w:cstheme="majorHAnsi"/>
+                <w:color w:val="000000"/>
+                <w:sz w:val="20"/>
+                <w:szCs w:val="20"/>
+                <w:lang w:eastAsia="es-EC"/>
+              </w:rPr>
+              <w:t>UDEMY</w:t>
+            </w:r>
+          </w:p>
+        </w:tc>
+        <w:tc>
+          <w:tcPr>
+            <w:tcW w:w="1276" w:type="dxa"/>
+            <w:tcBorders>
+              <w:top w:val="nil"/>
+              <w:left w:val="nil"/>
+              <w:bottom w:val="single" w:sz="4" w:space="0" w:color="auto"/>
+              <w:right w:val="single" w:sz="4" w:space="0" w:color="auto"/>
+            </w:tcBorders>
+            <w:noWrap/>
+            <w:vAlign w:val="center"/>
+          </w:tcPr>
+          <w:p>
+            <w:pPr>
+              <w:jc w:val="center"/>
+              <w:rPr>
+                <w:rFonts w:asciiTheme="majorHAnsi" w:eastAsia="Times New Roman" w:hAnsiTheme="majorHAnsi" w:cstheme="majorHAnsi"/>
+                <w:color w:val="000000"/>
+                <w:sz w:val="20"/>
+                <w:szCs w:val="20"/>
+                <w:lang w:eastAsia="es-EC"/>
+              </w:rPr>
+            </w:pPr>
+            <w:r>
+              <w:rPr>
+                <w:rFonts w:asciiTheme="majorHAnsi" w:eastAsia="Times New Roman" w:hAnsiTheme="majorHAnsi" w:cstheme="majorHAnsi"/>
+                <w:color w:val="000000"/>
+                <w:sz w:val="20"/>
+                <w:szCs w:val="20"/>
+                <w:lang w:eastAsia="es-EC"/>
+              </w:rPr>
+              <w:t>5 HORAS</w:t>
+            </w:r>
+          </w:p>
+        </w:tc>
+        <w:tc>
+          <w:tcPr>
+            <w:tcW w:w="1634" w:type="dxa"/>
+            <w:tcBorders>
+              <w:top w:val="nil"/>
+              <w:left w:val="nil"/>
+              <w:bottom w:val="single" w:sz="4" w:space="0" w:color="auto"/>
+              <w:right w:val="single" w:sz="4" w:space="0" w:color="auto"/>
+            </w:tcBorders>
+            <w:noWrap/>
+            <w:vAlign w:val="center"/>
+          </w:tcPr>
+          <w:p>
+            <w:pPr>
+              <w:jc w:val="center"/>
+              <w:rPr>
+                <w:rFonts w:asciiTheme="majorHAnsi" w:eastAsia="Times New Roman" w:hAnsiTheme="majorHAnsi" w:cstheme="majorHAnsi"/>
+                <w:color w:val="000000"/>
+                <w:sz w:val="20"/>
+                <w:szCs w:val="20"/>
+                <w:lang w:eastAsia="es-EC"/>
+              </w:rPr>
+            </w:pPr>
+            <w:r>
+              <w:rPr>
+                <w:rFonts w:asciiTheme="majorHAnsi" w:eastAsia="Times New Roman" w:hAnsiTheme="majorHAnsi" w:cstheme="majorHAnsi"/>
+                <w:color w:val="000000"/>
+                <w:sz w:val="20"/>
+                <w:szCs w:val="20"/>
+                <w:lang w:eastAsia="es-EC"/>
+              </w:rPr>
+              <w:t>APROBACIÓN</w:t>
+            </w:r>
+          </w:p>
+        </w:tc>
+        <w:tc>
+          <w:tcPr>
+            <w:tcW w:w="1059" w:type="dxa"/>
+            <w:tcBorders>
+              <w:top w:val="nil"/>
+              <w:left w:val="nil"/>
+              <w:bottom w:val="single" w:sz="4" w:space="0" w:color="auto"/>
+              <w:right w:val="single" w:sz="4" w:space="0" w:color="auto"/>
+            </w:tcBorders>
+            <w:noWrap/>
+            <w:vAlign w:val="center"/>
+          </w:tcPr>
+          <w:p>
+            <w:pPr>
+              <w:jc w:val="center"/>
+              <w:rPr>
+                <w:rFonts w:asciiTheme="majorHAnsi" w:eastAsia="Times New Roman" w:hAnsiTheme="majorHAnsi" w:cstheme="majorHAnsi"/>
+                <w:color w:val="000000"/>
+                <w:sz w:val="20"/>
+                <w:szCs w:val="20"/>
+                <w:lang w:eastAsia="es-EC"/>
+              </w:rPr>
+            </w:pPr>
+            <w:r>
+              <w:rPr>
+                <w:rFonts w:asciiTheme="majorHAnsi" w:eastAsia="Times New Roman" w:hAnsiTheme="majorHAnsi" w:cstheme="majorHAnsi"/>
+                <w:color w:val="000000"/>
+                <w:sz w:val="20"/>
+                <w:szCs w:val="20"/>
+                <w:lang w:eastAsia="es-EC"/>
+              </w:rPr>
+              <w:t>JUNIO 2023</w:t>
+            </w:r>
+          </w:p>
+        </w:tc>
+        <w:tc>
+          <w:tcPr>
+            <w:tcW w:w="992" w:type="dxa"/>
+            <w:tcBorders>
+              <w:top w:val="nil"/>
+              <w:left w:val="nil"/>
+              <w:bottom w:val="single" w:sz="4" w:space="0" w:color="auto"/>
+              <w:right w:val="single" w:sz="4" w:space="0" w:color="auto"/>
+            </w:tcBorders>
+            <w:noWrap/>
+            <w:vAlign w:val="center"/>
+          </w:tcPr>
+          <w:p>
+            <w:pPr>
+              <w:jc w:val="center"/>
+              <w:rPr>
+                <w:rFonts w:asciiTheme="majorHAnsi" w:eastAsia="Times New Roman" w:hAnsiTheme="majorHAnsi" w:cstheme="majorHAnsi"/>
+                <w:color w:val="000000"/>
+                <w:sz w:val="20"/>
+                <w:szCs w:val="20"/>
+                <w:lang w:eastAsia="es-EC"/>
+              </w:rPr>
+            </w:pPr>
+            <w:r>
+              <w:rPr>
+                <w:rFonts w:asciiTheme="majorHAnsi" w:eastAsia="Times New Roman" w:hAnsiTheme="majorHAnsi" w:cstheme="majorHAnsi"/>
+                <w:color w:val="000000"/>
+                <w:sz w:val="20"/>
+                <w:szCs w:val="20"/>
+                <w:lang w:eastAsia="es-EC"/>
+              </w:rPr>
+              <w:t>JUNIO 2023</w:t>
+            </w:r>
+          </w:p>
+        </w:tc>
+        <w:tc>
+          <w:tcPr>
+            <w:tcW w:w="1067" w:type="dxa"/>
+            <w:tcBorders>
+              <w:top w:val="nil"/>
+              <w:left w:val="nil"/>
+              <w:bottom w:val="single" w:sz="4" w:space="0" w:color="auto"/>
+              <w:right w:val="single" w:sz="4" w:space="0" w:color="auto"/>
+            </w:tcBorders>
+            <w:noWrap/>
+            <w:vAlign w:val="center"/>
+          </w:tcPr>
+          <w:p>
+            <w:pPr>
+              <w:jc w:val="center"/>
+              <w:rPr>
+                <w:rFonts w:asciiTheme="majorHAnsi" w:eastAsia="Times New Roman" w:hAnsiTheme="majorHAnsi" w:cstheme="majorHAnsi"/>
+                <w:color w:val="000000"/>
+                <w:sz w:val="20"/>
+                <w:szCs w:val="20"/>
+                <w:lang w:eastAsia="es-EC"/>
+              </w:rPr>
+            </w:pPr>
+            <w:r>
+              <w:rPr>
+                <w:rFonts w:asciiTheme="majorHAnsi" w:eastAsia="Times New Roman" w:hAnsiTheme="majorHAnsi" w:cstheme="majorHAnsi"/>
+                <w:color w:val="000000"/>
+                <w:sz w:val="20"/>
+                <w:szCs w:val="20"/>
+                <w:lang w:eastAsia="es-EC"/>
+              </w:rPr>
+              <w:t>ECUADOR</w:t>
+            </w:r>
+          </w:p>
+        </w:tc>
+      </w:tr>
+      <w:tr>
+        <w:trPr>
+          <w:trHeight w:val="293"/>
+        </w:trPr>
+        <w:tc>
+          <w:tcPr>
+            <w:tcW w:w="1555" w:type="dxa"/>
+            <w:tcBorders>
+              <w:top w:val="nil"/>
+              <w:left w:val="single" w:sz="4" w:space="0" w:color="auto"/>
+              <w:bottom w:val="single" w:sz="4" w:space="0" w:color="auto"/>
+              <w:right w:val="single" w:sz="4" w:space="0" w:color="auto"/>
+            </w:tcBorders>
+            <w:noWrap/>
+          </w:tcPr>
+          <w:p>
+            <w:pPr>
+              <w:rPr>
+                <w:rFonts w:asciiTheme="majorHAnsi" w:eastAsia="Times New Roman" w:hAnsiTheme="majorHAnsi" w:cs="Calibri"/>
+                <w:color w:val="000000"/>
+                <w:sz w:val="20"/>
+                <w:szCs w:val="20"/>
+                <w:lang w:eastAsia="es-EC"/>
+              </w:rPr>
+            </w:pPr>
+            <w:r>
+              <w:rPr>
+                <w:rFonts w:asciiTheme="majorHAnsi" w:eastAsia="Times New Roman" w:hAnsiTheme="majorHAnsi" w:cs="Calibri"/>
+                <w:color w:val="000000"/>
+                <w:sz w:val="20"/>
+                <w:szCs w:val="20"/>
+                <w:lang w:eastAsia="es-EC"/>
+              </w:rPr>
               <w:t>INTRODUCCION A LA NUBE CON AZURE</w:t>
             </w:r>
           </w:p>
@@ -5747,17 +6112,7 @@
                 <w:szCs w:val="20"/>
                 <w:lang w:eastAsia="es-EC"/>
               </w:rPr>
-              <w:t>MARZO</w:t>
-            </w:r>
-            <w:r>
-              <w:rPr>
-                <w:rFonts w:asciiTheme="majorHAnsi" w:eastAsia="Times New Roman" w:hAnsiTheme="majorHAnsi" w:cstheme="majorHAnsi"/>
-                <w:color w:val="000000"/>
-                <w:sz w:val="20"/>
-                <w:szCs w:val="20"/>
-                <w:lang w:eastAsia="es-EC"/>
-              </w:rPr>
-              <w:t xml:space="preserve"> 2023</w:t>
+              <w:t>MARZO 2023</w:t>
             </w:r>
           </w:p>
         </w:tc>
@@ -5792,17 +6147,7 @@
                 <w:szCs w:val="20"/>
                 <w:lang w:eastAsia="es-EC"/>
               </w:rPr>
-              <w:t>MARZO</w:t>
-            </w:r>
-            <w:r>
-              <w:rPr>
-                <w:rFonts w:asciiTheme="majorHAnsi" w:eastAsia="Times New Roman" w:hAnsiTheme="majorHAnsi" w:cstheme="majorHAnsi"/>
-                <w:color w:val="000000"/>
-                <w:sz w:val="20"/>
-                <w:szCs w:val="20"/>
-                <w:lang w:eastAsia="es-EC"/>
-              </w:rPr>
-              <w:t xml:space="preserve"> 2023</w:t>
+              <w:t>MARZO 2023</w:t>
             </w:r>
           </w:p>
         </w:tc>

</xml_diff>